<commit_message>
Fixed bug with LOG saving into Admin
</commit_message>
<xml_diff>
--- a/Documentation/Proceed Report.docx
+++ b/Documentation/Proceed Report.docx
@@ -219,9 +219,6 @@
                   </w:rPr>
                   <w:alias w:val="Year"/>
                   <w:id w:val="276713170"/>
-                  <w:placeholder>
-                    <w:docPart w:val="72C00750EFA9451AB52C930A4C3E7EDC"/>
-                  </w:placeholder>
                   <w:dataBinding w:prefixMappings="xmlns:ns0='http://schemas.microsoft.com/office/2006/coverPageProps'" w:xpath="/ns0:CoverPageProperties[1]/ns0:PublishDate[1]" w:storeItemID="{55AF091B-3C7A-41E3-B477-F2FDAA23CFDA}"/>
                   <w:date w:fullDate="2019-02-07T00:00:00Z">
                     <w:dateFormat w:val="yyyy"/>
@@ -289,7 +286,7 @@
                 <o:lock v:ext="edit" aspectratio="t"/>
               </v:shapetype>
               <v:shape id="_x0000_s1026" type="#_x0000_t75" style="position:absolute;margin-left:383.9pt;margin-top:180.3pt;width:125.85pt;height:160.8pt;z-index:251659264;mso-position-horizontal-relative:text;mso-position-vertical-relative:text;mso-width-relative:page;mso-height-relative:page">
-                <v:imagedata r:id="rId7" o:title="PR2"/>
+                <v:imagedata r:id="rId8" o:title="PR2"/>
               </v:shape>
             </w:pict>
           </w:r>
@@ -303,12 +300,9 @@
       <w:sdtPr>
         <w:rPr>
           <w:rFonts w:asciiTheme="minorHAnsi" w:eastAsiaTheme="minorHAnsi" w:hAnsiTheme="minorHAnsi" w:cstheme="minorBidi"/>
-          <w:b w:val="0"/>
-          <w:bCs w:val="0"/>
           <w:color w:val="auto"/>
           <w:sz w:val="22"/>
           <w:szCs w:val="22"/>
-          <w:lang w:eastAsia="en-US"/>
         </w:rPr>
         <w:id w:val="630522675"/>
         <w:docPartObj>
@@ -318,13 +312,19 @@
       </w:sdtPr>
       <w:sdtEndPr>
         <w:rPr>
+          <w:b w:val="0"/>
+          <w:bCs w:val="0"/>
           <w:noProof/>
         </w:rPr>
       </w:sdtEndPr>
       <w:sdtContent>
         <w:p>
           <w:pPr>
-            <w:pStyle w:val="TOCHeading"/>
+            <w:pStyle w:val="Heading1"/>
+            <w:numPr>
+              <w:ilvl w:val="0"/>
+              <w:numId w:val="0"/>
+            </w:numPr>
           </w:pPr>
           <w:r>
             <w:t>Table of Contents</w:t>
@@ -775,23 +775,28 @@
       </w:r>
       <w:bookmarkEnd w:id="0"/>
     </w:p>
-    <w:p>
-      <w:bookmarkStart w:id="1" w:name="_GoBack"/>
-      <w:bookmarkEnd w:id="1"/>
-    </w:p>
+    <w:p/>
     <w:p>
       <w:pPr>
         <w:pStyle w:val="Heading1"/>
       </w:pPr>
-      <w:bookmarkStart w:id="2" w:name="_Toc12920"/>
+      <w:bookmarkStart w:id="1" w:name="_Toc12920"/>
       <w:r>
-        <w:t>Chap</w:t>
+        <w:t>Ap</w:t>
       </w:r>
       <w:r>
-        <w:t>ter</w:t>
+        <w:t>plication architecture</w:t>
       </w:r>
+      <w:bookmarkEnd w:id="1"/>
+    </w:p>
+    <w:p/>
+    <w:p>
+      <w:pPr>
+        <w:pStyle w:val="Heading1"/>
+      </w:pPr>
+      <w:bookmarkStart w:id="2" w:name="_Toc12921"/>
       <w:r>
-        <w:t>-1 Application architecture</w:t>
+        <w:t>Database modeling</w:t>
       </w:r>
       <w:bookmarkEnd w:id="2"/>
     </w:p>
@@ -800,15 +805,9 @@
       <w:pPr>
         <w:pStyle w:val="Heading1"/>
       </w:pPr>
-      <w:bookmarkStart w:id="3" w:name="_Toc12921"/>
+      <w:bookmarkStart w:id="3" w:name="_Toc12922"/>
       <w:r>
-        <w:t>Chap</w:t>
-      </w:r>
-      <w:r>
-        <w:t>ter</w:t>
-      </w:r>
-      <w:r>
-        <w:t>-2 Database modeling</w:t>
+        <w:t>Services and Interface modeling</w:t>
       </w:r>
       <w:bookmarkEnd w:id="3"/>
     </w:p>
@@ -817,34 +816,13 @@
       <w:pPr>
         <w:pStyle w:val="Heading1"/>
       </w:pPr>
-      <w:bookmarkStart w:id="4" w:name="_Toc12922"/>
+      <w:bookmarkStart w:id="4" w:name="_Toc12923"/>
+      <w:bookmarkStart w:id="5" w:name="_GoBack"/>
+      <w:bookmarkEnd w:id="5"/>
       <w:r>
-        <w:t>Chap</w:t>
-      </w:r>
-      <w:r>
-        <w:t>ter</w:t>
-      </w:r>
-      <w:r>
-        <w:t>-3 Services and Interface modeling</w:t>
+        <w:t>Implementation and testing</w:t>
       </w:r>
       <w:bookmarkEnd w:id="4"/>
-    </w:p>
-    <w:p/>
-    <w:p>
-      <w:pPr>
-        <w:pStyle w:val="Heading1"/>
-      </w:pPr>
-      <w:bookmarkStart w:id="5" w:name="_Toc12923"/>
-      <w:r>
-        <w:t>Chap</w:t>
-      </w:r>
-      <w:r>
-        <w:t>ter</w:t>
-      </w:r>
-      <w:r>
-        <w:t>-4 Implementation and testing</w:t>
-      </w:r>
-      <w:bookmarkEnd w:id="5"/>
     </w:p>
     <w:p>
       <w:pPr>
@@ -875,6 +853,224 @@
     </w:sectPr>
   </w:body>
 </w:document>
+</file>
+
+<file path=word/numbering.xml><?xml version="1.0" encoding="utf-8"?>
+<w:numbering xmlns:wpc="http://schemas.microsoft.com/office/word/2010/wordprocessingCanvas" xmlns:mc="http://schemas.openxmlformats.org/markup-compatibility/2006" xmlns:o="urn:schemas-microsoft-com:office:office" xmlns:r="http://schemas.openxmlformats.org/officeDocument/2006/relationships" xmlns:m="http://schemas.openxmlformats.org/officeDocument/2006/math" xmlns:v="urn:schemas-microsoft-com:vml" xmlns:wp14="http://schemas.microsoft.com/office/word/2010/wordprocessingDrawing" xmlns:wp="http://schemas.openxmlformats.org/drawingml/2006/wordprocessingDrawing" xmlns:w10="urn:schemas-microsoft-com:office:word" xmlns:w="http://schemas.openxmlformats.org/wordprocessingml/2006/main" xmlns:w14="http://schemas.microsoft.com/office/word/2010/wordml" xmlns:wpg="http://schemas.microsoft.com/office/word/2010/wordprocessingGroup" xmlns:wpi="http://schemas.microsoft.com/office/word/2010/wordprocessingInk" xmlns:wne="http://schemas.microsoft.com/office/word/2006/wordml" xmlns:wps="http://schemas.microsoft.com/office/word/2010/wordprocessingShape" mc:Ignorable="w14 wp14">
+  <w:abstractNum w:abstractNumId="0">
+    <w:nsid w:val="2EE24E9A"/>
+    <w:multiLevelType w:val="hybridMultilevel"/>
+    <w:tmpl w:val="D96455B8"/>
+    <w:lvl w:ilvl="0" w:tplc="8C70370A">
+      <w:numFmt w:val="bullet"/>
+      <w:lvlText w:val="-"/>
+      <w:lvlJc w:val="left"/>
+      <w:pPr>
+        <w:ind w:left="720" w:hanging="360"/>
+      </w:pPr>
+      <w:rPr>
+        <w:rFonts w:ascii="Cambria" w:eastAsiaTheme="majorEastAsia" w:hAnsi="Cambria" w:cstheme="majorBidi" w:hint="default"/>
+      </w:rPr>
+    </w:lvl>
+    <w:lvl w:ilvl="1" w:tplc="04090003" w:tentative="1">
+      <w:start w:val="1"/>
+      <w:numFmt w:val="bullet"/>
+      <w:lvlText w:val="o"/>
+      <w:lvlJc w:val="left"/>
+      <w:pPr>
+        <w:ind w:left="1440" w:hanging="360"/>
+      </w:pPr>
+      <w:rPr>
+        <w:rFonts w:ascii="Courier New" w:hAnsi="Courier New" w:cs="Courier New" w:hint="default"/>
+      </w:rPr>
+    </w:lvl>
+    <w:lvl w:ilvl="2" w:tplc="04090005" w:tentative="1">
+      <w:start w:val="1"/>
+      <w:numFmt w:val="bullet"/>
+      <w:lvlText w:val=""/>
+      <w:lvlJc w:val="left"/>
+      <w:pPr>
+        <w:ind w:left="2160" w:hanging="360"/>
+      </w:pPr>
+      <w:rPr>
+        <w:rFonts w:ascii="Wingdings" w:hAnsi="Wingdings" w:hint="default"/>
+      </w:rPr>
+    </w:lvl>
+    <w:lvl w:ilvl="3" w:tplc="04090001" w:tentative="1">
+      <w:start w:val="1"/>
+      <w:numFmt w:val="bullet"/>
+      <w:lvlText w:val=""/>
+      <w:lvlJc w:val="left"/>
+      <w:pPr>
+        <w:ind w:left="2880" w:hanging="360"/>
+      </w:pPr>
+      <w:rPr>
+        <w:rFonts w:ascii="Symbol" w:hAnsi="Symbol" w:hint="default"/>
+      </w:rPr>
+    </w:lvl>
+    <w:lvl w:ilvl="4" w:tplc="04090003" w:tentative="1">
+      <w:start w:val="1"/>
+      <w:numFmt w:val="bullet"/>
+      <w:lvlText w:val="o"/>
+      <w:lvlJc w:val="left"/>
+      <w:pPr>
+        <w:ind w:left="3600" w:hanging="360"/>
+      </w:pPr>
+      <w:rPr>
+        <w:rFonts w:ascii="Courier New" w:hAnsi="Courier New" w:cs="Courier New" w:hint="default"/>
+      </w:rPr>
+    </w:lvl>
+    <w:lvl w:ilvl="5" w:tplc="04090005" w:tentative="1">
+      <w:start w:val="1"/>
+      <w:numFmt w:val="bullet"/>
+      <w:lvlText w:val=""/>
+      <w:lvlJc w:val="left"/>
+      <w:pPr>
+        <w:ind w:left="4320" w:hanging="360"/>
+      </w:pPr>
+      <w:rPr>
+        <w:rFonts w:ascii="Wingdings" w:hAnsi="Wingdings" w:hint="default"/>
+      </w:rPr>
+    </w:lvl>
+    <w:lvl w:ilvl="6" w:tplc="04090001" w:tentative="1">
+      <w:start w:val="1"/>
+      <w:numFmt w:val="bullet"/>
+      <w:lvlText w:val=""/>
+      <w:lvlJc w:val="left"/>
+      <w:pPr>
+        <w:ind w:left="5040" w:hanging="360"/>
+      </w:pPr>
+      <w:rPr>
+        <w:rFonts w:ascii="Symbol" w:hAnsi="Symbol" w:hint="default"/>
+      </w:rPr>
+    </w:lvl>
+    <w:lvl w:ilvl="7" w:tplc="04090003" w:tentative="1">
+      <w:start w:val="1"/>
+      <w:numFmt w:val="bullet"/>
+      <w:lvlText w:val="o"/>
+      <w:lvlJc w:val="left"/>
+      <w:pPr>
+        <w:ind w:left="5760" w:hanging="360"/>
+      </w:pPr>
+      <w:rPr>
+        <w:rFonts w:ascii="Courier New" w:hAnsi="Courier New" w:cs="Courier New" w:hint="default"/>
+      </w:rPr>
+    </w:lvl>
+    <w:lvl w:ilvl="8" w:tplc="04090005" w:tentative="1">
+      <w:start w:val="1"/>
+      <w:numFmt w:val="bullet"/>
+      <w:lvlText w:val=""/>
+      <w:lvlJc w:val="left"/>
+      <w:pPr>
+        <w:ind w:left="6480" w:hanging="360"/>
+      </w:pPr>
+      <w:rPr>
+        <w:rFonts w:ascii="Wingdings" w:hAnsi="Wingdings" w:hint="default"/>
+      </w:rPr>
+    </w:lvl>
+  </w:abstractNum>
+  <w:abstractNum w:abstractNumId="1">
+    <w:nsid w:val="6C5968D9"/>
+    <w:multiLevelType w:val="multilevel"/>
+    <w:tmpl w:val="04090027"/>
+    <w:lvl w:ilvl="0">
+      <w:start w:val="1"/>
+      <w:numFmt w:val="upperRoman"/>
+      <w:pStyle w:val="Heading1"/>
+      <w:lvlText w:val="%1."/>
+      <w:lvlJc w:val="left"/>
+      <w:pPr>
+        <w:ind w:left="0" w:firstLine="0"/>
+      </w:pPr>
+    </w:lvl>
+    <w:lvl w:ilvl="1">
+      <w:start w:val="1"/>
+      <w:numFmt w:val="upperLetter"/>
+      <w:pStyle w:val="Heading2"/>
+      <w:lvlText w:val="%2."/>
+      <w:lvlJc w:val="left"/>
+      <w:pPr>
+        <w:ind w:left="720" w:firstLine="0"/>
+      </w:pPr>
+    </w:lvl>
+    <w:lvl w:ilvl="2">
+      <w:start w:val="1"/>
+      <w:numFmt w:val="decimal"/>
+      <w:pStyle w:val="Heading3"/>
+      <w:lvlText w:val="%3."/>
+      <w:lvlJc w:val="left"/>
+      <w:pPr>
+        <w:ind w:left="1440" w:firstLine="0"/>
+      </w:pPr>
+    </w:lvl>
+    <w:lvl w:ilvl="3">
+      <w:start w:val="1"/>
+      <w:numFmt w:val="lowerLetter"/>
+      <w:pStyle w:val="Heading4"/>
+      <w:lvlText w:val="%4)"/>
+      <w:lvlJc w:val="left"/>
+      <w:pPr>
+        <w:ind w:left="2160" w:firstLine="0"/>
+      </w:pPr>
+    </w:lvl>
+    <w:lvl w:ilvl="4">
+      <w:start w:val="1"/>
+      <w:numFmt w:val="decimal"/>
+      <w:pStyle w:val="Heading5"/>
+      <w:lvlText w:val="(%5)"/>
+      <w:lvlJc w:val="left"/>
+      <w:pPr>
+        <w:ind w:left="2880" w:firstLine="0"/>
+      </w:pPr>
+    </w:lvl>
+    <w:lvl w:ilvl="5">
+      <w:start w:val="1"/>
+      <w:numFmt w:val="lowerLetter"/>
+      <w:pStyle w:val="Heading6"/>
+      <w:lvlText w:val="(%6)"/>
+      <w:lvlJc w:val="left"/>
+      <w:pPr>
+        <w:ind w:left="3600" w:firstLine="0"/>
+      </w:pPr>
+    </w:lvl>
+    <w:lvl w:ilvl="6">
+      <w:start w:val="1"/>
+      <w:numFmt w:val="lowerRoman"/>
+      <w:pStyle w:val="Heading7"/>
+      <w:lvlText w:val="(%7)"/>
+      <w:lvlJc w:val="left"/>
+      <w:pPr>
+        <w:ind w:left="4320" w:firstLine="0"/>
+      </w:pPr>
+    </w:lvl>
+    <w:lvl w:ilvl="7">
+      <w:start w:val="1"/>
+      <w:numFmt w:val="lowerLetter"/>
+      <w:pStyle w:val="Heading8"/>
+      <w:lvlText w:val="(%8)"/>
+      <w:lvlJc w:val="left"/>
+      <w:pPr>
+        <w:ind w:left="5040" w:firstLine="0"/>
+      </w:pPr>
+    </w:lvl>
+    <w:lvl w:ilvl="8">
+      <w:start w:val="1"/>
+      <w:numFmt w:val="lowerRoman"/>
+      <w:pStyle w:val="Heading9"/>
+      <w:lvlText w:val="(%9)"/>
+      <w:lvlJc w:val="left"/>
+      <w:pPr>
+        <w:ind w:left="5760" w:firstLine="0"/>
+      </w:pPr>
+    </w:lvl>
+  </w:abstractNum>
+  <w:num w:numId="1">
+    <w:abstractNumId w:val="0"/>
+  </w:num>
+  <w:num w:numId="2">
+    <w:abstractNumId w:val="1"/>
+  </w:num>
+</w:numbering>
 </file>
 
 <file path=word/styles.xml><?xml version="1.0" encoding="utf-8"?>
@@ -1048,6 +1244,9 @@
     <w:pPr>
       <w:keepNext/>
       <w:keepLines/>
+      <w:numPr>
+        <w:numId w:val="2"/>
+      </w:numPr>
       <w:spacing w:before="480" w:after="0"/>
       <w:outlineLvl w:val="0"/>
     </w:pPr>
@@ -1058,6 +1257,226 @@
       <w:color w:val="E36C0A" w:themeColor="accent6" w:themeShade="BF"/>
       <w:sz w:val="28"/>
       <w:szCs w:val="28"/>
+    </w:rPr>
+  </w:style>
+  <w:style w:type="paragraph" w:styleId="Heading2">
+    <w:name w:val="heading 2"/>
+    <w:basedOn w:val="Normal"/>
+    <w:next w:val="Normal"/>
+    <w:link w:val="Heading2Char"/>
+    <w:uiPriority w:val="9"/>
+    <w:semiHidden/>
+    <w:unhideWhenUsed/>
+    <w:qFormat/>
+    <w:rsid w:val="00AE7DEF"/>
+    <w:pPr>
+      <w:keepNext/>
+      <w:keepLines/>
+      <w:numPr>
+        <w:ilvl w:val="1"/>
+        <w:numId w:val="2"/>
+      </w:numPr>
+      <w:spacing w:before="200" w:after="0"/>
+      <w:outlineLvl w:val="1"/>
+    </w:pPr>
+    <w:rPr>
+      <w:rFonts w:asciiTheme="majorHAnsi" w:eastAsiaTheme="majorEastAsia" w:hAnsiTheme="majorHAnsi" w:cstheme="majorBidi"/>
+      <w:b/>
+      <w:bCs/>
+      <w:color w:val="4F81BD" w:themeColor="accent1"/>
+      <w:sz w:val="26"/>
+      <w:szCs w:val="26"/>
+    </w:rPr>
+  </w:style>
+  <w:style w:type="paragraph" w:styleId="Heading3">
+    <w:name w:val="heading 3"/>
+    <w:basedOn w:val="Normal"/>
+    <w:next w:val="Normal"/>
+    <w:link w:val="Heading3Char"/>
+    <w:uiPriority w:val="9"/>
+    <w:semiHidden/>
+    <w:unhideWhenUsed/>
+    <w:qFormat/>
+    <w:rsid w:val="00AE7DEF"/>
+    <w:pPr>
+      <w:keepNext/>
+      <w:keepLines/>
+      <w:numPr>
+        <w:ilvl w:val="2"/>
+        <w:numId w:val="2"/>
+      </w:numPr>
+      <w:spacing w:before="200" w:after="0"/>
+      <w:outlineLvl w:val="2"/>
+    </w:pPr>
+    <w:rPr>
+      <w:rFonts w:asciiTheme="majorHAnsi" w:eastAsiaTheme="majorEastAsia" w:hAnsiTheme="majorHAnsi" w:cstheme="majorBidi"/>
+      <w:b/>
+      <w:bCs/>
+      <w:color w:val="4F81BD" w:themeColor="accent1"/>
+    </w:rPr>
+  </w:style>
+  <w:style w:type="paragraph" w:styleId="Heading4">
+    <w:name w:val="heading 4"/>
+    <w:basedOn w:val="Normal"/>
+    <w:next w:val="Normal"/>
+    <w:link w:val="Heading4Char"/>
+    <w:uiPriority w:val="9"/>
+    <w:semiHidden/>
+    <w:unhideWhenUsed/>
+    <w:qFormat/>
+    <w:rsid w:val="00AE7DEF"/>
+    <w:pPr>
+      <w:keepNext/>
+      <w:keepLines/>
+      <w:numPr>
+        <w:ilvl w:val="3"/>
+        <w:numId w:val="2"/>
+      </w:numPr>
+      <w:spacing w:before="200" w:after="0"/>
+      <w:outlineLvl w:val="3"/>
+    </w:pPr>
+    <w:rPr>
+      <w:rFonts w:asciiTheme="majorHAnsi" w:eastAsiaTheme="majorEastAsia" w:hAnsiTheme="majorHAnsi" w:cstheme="majorBidi"/>
+      <w:b/>
+      <w:bCs/>
+      <w:i/>
+      <w:iCs/>
+      <w:color w:val="4F81BD" w:themeColor="accent1"/>
+    </w:rPr>
+  </w:style>
+  <w:style w:type="paragraph" w:styleId="Heading5">
+    <w:name w:val="heading 5"/>
+    <w:basedOn w:val="Normal"/>
+    <w:next w:val="Normal"/>
+    <w:link w:val="Heading5Char"/>
+    <w:uiPriority w:val="9"/>
+    <w:semiHidden/>
+    <w:unhideWhenUsed/>
+    <w:qFormat/>
+    <w:rsid w:val="00AE7DEF"/>
+    <w:pPr>
+      <w:keepNext/>
+      <w:keepLines/>
+      <w:numPr>
+        <w:ilvl w:val="4"/>
+        <w:numId w:val="2"/>
+      </w:numPr>
+      <w:spacing w:before="200" w:after="0"/>
+      <w:outlineLvl w:val="4"/>
+    </w:pPr>
+    <w:rPr>
+      <w:rFonts w:asciiTheme="majorHAnsi" w:eastAsiaTheme="majorEastAsia" w:hAnsiTheme="majorHAnsi" w:cstheme="majorBidi"/>
+      <w:color w:val="243F60" w:themeColor="accent1" w:themeShade="7F"/>
+    </w:rPr>
+  </w:style>
+  <w:style w:type="paragraph" w:styleId="Heading6">
+    <w:name w:val="heading 6"/>
+    <w:basedOn w:val="Normal"/>
+    <w:next w:val="Normal"/>
+    <w:link w:val="Heading6Char"/>
+    <w:uiPriority w:val="9"/>
+    <w:semiHidden/>
+    <w:unhideWhenUsed/>
+    <w:qFormat/>
+    <w:rsid w:val="00AE7DEF"/>
+    <w:pPr>
+      <w:keepNext/>
+      <w:keepLines/>
+      <w:numPr>
+        <w:ilvl w:val="5"/>
+        <w:numId w:val="2"/>
+      </w:numPr>
+      <w:spacing w:before="200" w:after="0"/>
+      <w:outlineLvl w:val="5"/>
+    </w:pPr>
+    <w:rPr>
+      <w:rFonts w:asciiTheme="majorHAnsi" w:eastAsiaTheme="majorEastAsia" w:hAnsiTheme="majorHAnsi" w:cstheme="majorBidi"/>
+      <w:i/>
+      <w:iCs/>
+      <w:color w:val="243F60" w:themeColor="accent1" w:themeShade="7F"/>
+    </w:rPr>
+  </w:style>
+  <w:style w:type="paragraph" w:styleId="Heading7">
+    <w:name w:val="heading 7"/>
+    <w:basedOn w:val="Normal"/>
+    <w:next w:val="Normal"/>
+    <w:link w:val="Heading7Char"/>
+    <w:uiPriority w:val="9"/>
+    <w:semiHidden/>
+    <w:unhideWhenUsed/>
+    <w:qFormat/>
+    <w:rsid w:val="00AE7DEF"/>
+    <w:pPr>
+      <w:keepNext/>
+      <w:keepLines/>
+      <w:numPr>
+        <w:ilvl w:val="6"/>
+        <w:numId w:val="2"/>
+      </w:numPr>
+      <w:spacing w:before="200" w:after="0"/>
+      <w:outlineLvl w:val="6"/>
+    </w:pPr>
+    <w:rPr>
+      <w:rFonts w:asciiTheme="majorHAnsi" w:eastAsiaTheme="majorEastAsia" w:hAnsiTheme="majorHAnsi" w:cstheme="majorBidi"/>
+      <w:i/>
+      <w:iCs/>
+      <w:color w:val="404040" w:themeColor="text1" w:themeTint="BF"/>
+    </w:rPr>
+  </w:style>
+  <w:style w:type="paragraph" w:styleId="Heading8">
+    <w:name w:val="heading 8"/>
+    <w:basedOn w:val="Normal"/>
+    <w:next w:val="Normal"/>
+    <w:link w:val="Heading8Char"/>
+    <w:uiPriority w:val="9"/>
+    <w:semiHidden/>
+    <w:unhideWhenUsed/>
+    <w:qFormat/>
+    <w:rsid w:val="00AE7DEF"/>
+    <w:pPr>
+      <w:keepNext/>
+      <w:keepLines/>
+      <w:numPr>
+        <w:ilvl w:val="7"/>
+        <w:numId w:val="2"/>
+      </w:numPr>
+      <w:spacing w:before="200" w:after="0"/>
+      <w:outlineLvl w:val="7"/>
+    </w:pPr>
+    <w:rPr>
+      <w:rFonts w:asciiTheme="majorHAnsi" w:eastAsiaTheme="majorEastAsia" w:hAnsiTheme="majorHAnsi" w:cstheme="majorBidi"/>
+      <w:color w:val="404040" w:themeColor="text1" w:themeTint="BF"/>
+      <w:sz w:val="20"/>
+      <w:szCs w:val="20"/>
+    </w:rPr>
+  </w:style>
+  <w:style w:type="paragraph" w:styleId="Heading9">
+    <w:name w:val="heading 9"/>
+    <w:basedOn w:val="Normal"/>
+    <w:next w:val="Normal"/>
+    <w:link w:val="Heading9Char"/>
+    <w:uiPriority w:val="9"/>
+    <w:semiHidden/>
+    <w:unhideWhenUsed/>
+    <w:qFormat/>
+    <w:rsid w:val="00AE7DEF"/>
+    <w:pPr>
+      <w:keepNext/>
+      <w:keepLines/>
+      <w:numPr>
+        <w:ilvl w:val="8"/>
+        <w:numId w:val="2"/>
+      </w:numPr>
+      <w:spacing w:before="200" w:after="0"/>
+      <w:outlineLvl w:val="8"/>
+    </w:pPr>
+    <w:rPr>
+      <w:rFonts w:asciiTheme="majorHAnsi" w:eastAsiaTheme="majorEastAsia" w:hAnsiTheme="majorHAnsi" w:cstheme="majorBidi"/>
+      <w:i/>
+      <w:iCs/>
+      <w:color w:val="404040" w:themeColor="text1" w:themeTint="BF"/>
+      <w:sz w:val="20"/>
+      <w:szCs w:val="20"/>
     </w:rPr>
   </w:style>
   <w:style w:type="character" w:default="1" w:styleId="DefaultParagraphFont">
@@ -1210,6 +1629,122 @@
     <w:rPr>
       <w:color w:val="0000FF" w:themeColor="hyperlink"/>
       <w:u w:val="single"/>
+    </w:rPr>
+  </w:style>
+  <w:style w:type="character" w:customStyle="1" w:styleId="Heading2Char">
+    <w:name w:val="Heading 2 Char"/>
+    <w:basedOn w:val="DefaultParagraphFont"/>
+    <w:link w:val="Heading2"/>
+    <w:uiPriority w:val="9"/>
+    <w:semiHidden/>
+    <w:rsid w:val="00AE7DEF"/>
+    <w:rPr>
+      <w:rFonts w:asciiTheme="majorHAnsi" w:eastAsiaTheme="majorEastAsia" w:hAnsiTheme="majorHAnsi" w:cstheme="majorBidi"/>
+      <w:b/>
+      <w:bCs/>
+      <w:color w:val="4F81BD" w:themeColor="accent1"/>
+      <w:sz w:val="26"/>
+      <w:szCs w:val="26"/>
+    </w:rPr>
+  </w:style>
+  <w:style w:type="character" w:customStyle="1" w:styleId="Heading3Char">
+    <w:name w:val="Heading 3 Char"/>
+    <w:basedOn w:val="DefaultParagraphFont"/>
+    <w:link w:val="Heading3"/>
+    <w:uiPriority w:val="9"/>
+    <w:semiHidden/>
+    <w:rsid w:val="00AE7DEF"/>
+    <w:rPr>
+      <w:rFonts w:asciiTheme="majorHAnsi" w:eastAsiaTheme="majorEastAsia" w:hAnsiTheme="majorHAnsi" w:cstheme="majorBidi"/>
+      <w:b/>
+      <w:bCs/>
+      <w:color w:val="4F81BD" w:themeColor="accent1"/>
+    </w:rPr>
+  </w:style>
+  <w:style w:type="character" w:customStyle="1" w:styleId="Heading4Char">
+    <w:name w:val="Heading 4 Char"/>
+    <w:basedOn w:val="DefaultParagraphFont"/>
+    <w:link w:val="Heading4"/>
+    <w:uiPriority w:val="9"/>
+    <w:semiHidden/>
+    <w:rsid w:val="00AE7DEF"/>
+    <w:rPr>
+      <w:rFonts w:asciiTheme="majorHAnsi" w:eastAsiaTheme="majorEastAsia" w:hAnsiTheme="majorHAnsi" w:cstheme="majorBidi"/>
+      <w:b/>
+      <w:bCs/>
+      <w:i/>
+      <w:iCs/>
+      <w:color w:val="4F81BD" w:themeColor="accent1"/>
+    </w:rPr>
+  </w:style>
+  <w:style w:type="character" w:customStyle="1" w:styleId="Heading5Char">
+    <w:name w:val="Heading 5 Char"/>
+    <w:basedOn w:val="DefaultParagraphFont"/>
+    <w:link w:val="Heading5"/>
+    <w:uiPriority w:val="9"/>
+    <w:semiHidden/>
+    <w:rsid w:val="00AE7DEF"/>
+    <w:rPr>
+      <w:rFonts w:asciiTheme="majorHAnsi" w:eastAsiaTheme="majorEastAsia" w:hAnsiTheme="majorHAnsi" w:cstheme="majorBidi"/>
+      <w:color w:val="243F60" w:themeColor="accent1" w:themeShade="7F"/>
+    </w:rPr>
+  </w:style>
+  <w:style w:type="character" w:customStyle="1" w:styleId="Heading6Char">
+    <w:name w:val="Heading 6 Char"/>
+    <w:basedOn w:val="DefaultParagraphFont"/>
+    <w:link w:val="Heading6"/>
+    <w:uiPriority w:val="9"/>
+    <w:semiHidden/>
+    <w:rsid w:val="00AE7DEF"/>
+    <w:rPr>
+      <w:rFonts w:asciiTheme="majorHAnsi" w:eastAsiaTheme="majorEastAsia" w:hAnsiTheme="majorHAnsi" w:cstheme="majorBidi"/>
+      <w:i/>
+      <w:iCs/>
+      <w:color w:val="243F60" w:themeColor="accent1" w:themeShade="7F"/>
+    </w:rPr>
+  </w:style>
+  <w:style w:type="character" w:customStyle="1" w:styleId="Heading7Char">
+    <w:name w:val="Heading 7 Char"/>
+    <w:basedOn w:val="DefaultParagraphFont"/>
+    <w:link w:val="Heading7"/>
+    <w:uiPriority w:val="9"/>
+    <w:semiHidden/>
+    <w:rsid w:val="00AE7DEF"/>
+    <w:rPr>
+      <w:rFonts w:asciiTheme="majorHAnsi" w:eastAsiaTheme="majorEastAsia" w:hAnsiTheme="majorHAnsi" w:cstheme="majorBidi"/>
+      <w:i/>
+      <w:iCs/>
+      <w:color w:val="404040" w:themeColor="text1" w:themeTint="BF"/>
+    </w:rPr>
+  </w:style>
+  <w:style w:type="character" w:customStyle="1" w:styleId="Heading8Char">
+    <w:name w:val="Heading 8 Char"/>
+    <w:basedOn w:val="DefaultParagraphFont"/>
+    <w:link w:val="Heading8"/>
+    <w:uiPriority w:val="9"/>
+    <w:semiHidden/>
+    <w:rsid w:val="00AE7DEF"/>
+    <w:rPr>
+      <w:rFonts w:asciiTheme="majorHAnsi" w:eastAsiaTheme="majorEastAsia" w:hAnsiTheme="majorHAnsi" w:cstheme="majorBidi"/>
+      <w:color w:val="404040" w:themeColor="text1" w:themeTint="BF"/>
+      <w:sz w:val="20"/>
+      <w:szCs w:val="20"/>
+    </w:rPr>
+  </w:style>
+  <w:style w:type="character" w:customStyle="1" w:styleId="Heading9Char">
+    <w:name w:val="Heading 9 Char"/>
+    <w:basedOn w:val="DefaultParagraphFont"/>
+    <w:link w:val="Heading9"/>
+    <w:uiPriority w:val="9"/>
+    <w:semiHidden/>
+    <w:rsid w:val="00AE7DEF"/>
+    <w:rPr>
+      <w:rFonts w:asciiTheme="majorHAnsi" w:eastAsiaTheme="majorEastAsia" w:hAnsiTheme="majorHAnsi" w:cstheme="majorBidi"/>
+      <w:i/>
+      <w:iCs/>
+      <w:color w:val="404040" w:themeColor="text1" w:themeTint="BF"/>
+      <w:sz w:val="20"/>
+      <w:szCs w:val="20"/>
     </w:rPr>
   </w:style>
 </w:styles>
@@ -1386,6 +1921,9 @@
     <w:pPr>
       <w:keepNext/>
       <w:keepLines/>
+      <w:numPr>
+        <w:numId w:val="2"/>
+      </w:numPr>
       <w:spacing w:before="480" w:after="0"/>
       <w:outlineLvl w:val="0"/>
     </w:pPr>
@@ -1396,6 +1934,226 @@
       <w:color w:val="E36C0A" w:themeColor="accent6" w:themeShade="BF"/>
       <w:sz w:val="28"/>
       <w:szCs w:val="28"/>
+    </w:rPr>
+  </w:style>
+  <w:style w:type="paragraph" w:styleId="Heading2">
+    <w:name w:val="heading 2"/>
+    <w:basedOn w:val="Normal"/>
+    <w:next w:val="Normal"/>
+    <w:link w:val="Heading2Char"/>
+    <w:uiPriority w:val="9"/>
+    <w:semiHidden/>
+    <w:unhideWhenUsed/>
+    <w:qFormat/>
+    <w:rsid w:val="00AE7DEF"/>
+    <w:pPr>
+      <w:keepNext/>
+      <w:keepLines/>
+      <w:numPr>
+        <w:ilvl w:val="1"/>
+        <w:numId w:val="2"/>
+      </w:numPr>
+      <w:spacing w:before="200" w:after="0"/>
+      <w:outlineLvl w:val="1"/>
+    </w:pPr>
+    <w:rPr>
+      <w:rFonts w:asciiTheme="majorHAnsi" w:eastAsiaTheme="majorEastAsia" w:hAnsiTheme="majorHAnsi" w:cstheme="majorBidi"/>
+      <w:b/>
+      <w:bCs/>
+      <w:color w:val="4F81BD" w:themeColor="accent1"/>
+      <w:sz w:val="26"/>
+      <w:szCs w:val="26"/>
+    </w:rPr>
+  </w:style>
+  <w:style w:type="paragraph" w:styleId="Heading3">
+    <w:name w:val="heading 3"/>
+    <w:basedOn w:val="Normal"/>
+    <w:next w:val="Normal"/>
+    <w:link w:val="Heading3Char"/>
+    <w:uiPriority w:val="9"/>
+    <w:semiHidden/>
+    <w:unhideWhenUsed/>
+    <w:qFormat/>
+    <w:rsid w:val="00AE7DEF"/>
+    <w:pPr>
+      <w:keepNext/>
+      <w:keepLines/>
+      <w:numPr>
+        <w:ilvl w:val="2"/>
+        <w:numId w:val="2"/>
+      </w:numPr>
+      <w:spacing w:before="200" w:after="0"/>
+      <w:outlineLvl w:val="2"/>
+    </w:pPr>
+    <w:rPr>
+      <w:rFonts w:asciiTheme="majorHAnsi" w:eastAsiaTheme="majorEastAsia" w:hAnsiTheme="majorHAnsi" w:cstheme="majorBidi"/>
+      <w:b/>
+      <w:bCs/>
+      <w:color w:val="4F81BD" w:themeColor="accent1"/>
+    </w:rPr>
+  </w:style>
+  <w:style w:type="paragraph" w:styleId="Heading4">
+    <w:name w:val="heading 4"/>
+    <w:basedOn w:val="Normal"/>
+    <w:next w:val="Normal"/>
+    <w:link w:val="Heading4Char"/>
+    <w:uiPriority w:val="9"/>
+    <w:semiHidden/>
+    <w:unhideWhenUsed/>
+    <w:qFormat/>
+    <w:rsid w:val="00AE7DEF"/>
+    <w:pPr>
+      <w:keepNext/>
+      <w:keepLines/>
+      <w:numPr>
+        <w:ilvl w:val="3"/>
+        <w:numId w:val="2"/>
+      </w:numPr>
+      <w:spacing w:before="200" w:after="0"/>
+      <w:outlineLvl w:val="3"/>
+    </w:pPr>
+    <w:rPr>
+      <w:rFonts w:asciiTheme="majorHAnsi" w:eastAsiaTheme="majorEastAsia" w:hAnsiTheme="majorHAnsi" w:cstheme="majorBidi"/>
+      <w:b/>
+      <w:bCs/>
+      <w:i/>
+      <w:iCs/>
+      <w:color w:val="4F81BD" w:themeColor="accent1"/>
+    </w:rPr>
+  </w:style>
+  <w:style w:type="paragraph" w:styleId="Heading5">
+    <w:name w:val="heading 5"/>
+    <w:basedOn w:val="Normal"/>
+    <w:next w:val="Normal"/>
+    <w:link w:val="Heading5Char"/>
+    <w:uiPriority w:val="9"/>
+    <w:semiHidden/>
+    <w:unhideWhenUsed/>
+    <w:qFormat/>
+    <w:rsid w:val="00AE7DEF"/>
+    <w:pPr>
+      <w:keepNext/>
+      <w:keepLines/>
+      <w:numPr>
+        <w:ilvl w:val="4"/>
+        <w:numId w:val="2"/>
+      </w:numPr>
+      <w:spacing w:before="200" w:after="0"/>
+      <w:outlineLvl w:val="4"/>
+    </w:pPr>
+    <w:rPr>
+      <w:rFonts w:asciiTheme="majorHAnsi" w:eastAsiaTheme="majorEastAsia" w:hAnsiTheme="majorHAnsi" w:cstheme="majorBidi"/>
+      <w:color w:val="243F60" w:themeColor="accent1" w:themeShade="7F"/>
+    </w:rPr>
+  </w:style>
+  <w:style w:type="paragraph" w:styleId="Heading6">
+    <w:name w:val="heading 6"/>
+    <w:basedOn w:val="Normal"/>
+    <w:next w:val="Normal"/>
+    <w:link w:val="Heading6Char"/>
+    <w:uiPriority w:val="9"/>
+    <w:semiHidden/>
+    <w:unhideWhenUsed/>
+    <w:qFormat/>
+    <w:rsid w:val="00AE7DEF"/>
+    <w:pPr>
+      <w:keepNext/>
+      <w:keepLines/>
+      <w:numPr>
+        <w:ilvl w:val="5"/>
+        <w:numId w:val="2"/>
+      </w:numPr>
+      <w:spacing w:before="200" w:after="0"/>
+      <w:outlineLvl w:val="5"/>
+    </w:pPr>
+    <w:rPr>
+      <w:rFonts w:asciiTheme="majorHAnsi" w:eastAsiaTheme="majorEastAsia" w:hAnsiTheme="majorHAnsi" w:cstheme="majorBidi"/>
+      <w:i/>
+      <w:iCs/>
+      <w:color w:val="243F60" w:themeColor="accent1" w:themeShade="7F"/>
+    </w:rPr>
+  </w:style>
+  <w:style w:type="paragraph" w:styleId="Heading7">
+    <w:name w:val="heading 7"/>
+    <w:basedOn w:val="Normal"/>
+    <w:next w:val="Normal"/>
+    <w:link w:val="Heading7Char"/>
+    <w:uiPriority w:val="9"/>
+    <w:semiHidden/>
+    <w:unhideWhenUsed/>
+    <w:qFormat/>
+    <w:rsid w:val="00AE7DEF"/>
+    <w:pPr>
+      <w:keepNext/>
+      <w:keepLines/>
+      <w:numPr>
+        <w:ilvl w:val="6"/>
+        <w:numId w:val="2"/>
+      </w:numPr>
+      <w:spacing w:before="200" w:after="0"/>
+      <w:outlineLvl w:val="6"/>
+    </w:pPr>
+    <w:rPr>
+      <w:rFonts w:asciiTheme="majorHAnsi" w:eastAsiaTheme="majorEastAsia" w:hAnsiTheme="majorHAnsi" w:cstheme="majorBidi"/>
+      <w:i/>
+      <w:iCs/>
+      <w:color w:val="404040" w:themeColor="text1" w:themeTint="BF"/>
+    </w:rPr>
+  </w:style>
+  <w:style w:type="paragraph" w:styleId="Heading8">
+    <w:name w:val="heading 8"/>
+    <w:basedOn w:val="Normal"/>
+    <w:next w:val="Normal"/>
+    <w:link w:val="Heading8Char"/>
+    <w:uiPriority w:val="9"/>
+    <w:semiHidden/>
+    <w:unhideWhenUsed/>
+    <w:qFormat/>
+    <w:rsid w:val="00AE7DEF"/>
+    <w:pPr>
+      <w:keepNext/>
+      <w:keepLines/>
+      <w:numPr>
+        <w:ilvl w:val="7"/>
+        <w:numId w:val="2"/>
+      </w:numPr>
+      <w:spacing w:before="200" w:after="0"/>
+      <w:outlineLvl w:val="7"/>
+    </w:pPr>
+    <w:rPr>
+      <w:rFonts w:asciiTheme="majorHAnsi" w:eastAsiaTheme="majorEastAsia" w:hAnsiTheme="majorHAnsi" w:cstheme="majorBidi"/>
+      <w:color w:val="404040" w:themeColor="text1" w:themeTint="BF"/>
+      <w:sz w:val="20"/>
+      <w:szCs w:val="20"/>
+    </w:rPr>
+  </w:style>
+  <w:style w:type="paragraph" w:styleId="Heading9">
+    <w:name w:val="heading 9"/>
+    <w:basedOn w:val="Normal"/>
+    <w:next w:val="Normal"/>
+    <w:link w:val="Heading9Char"/>
+    <w:uiPriority w:val="9"/>
+    <w:semiHidden/>
+    <w:unhideWhenUsed/>
+    <w:qFormat/>
+    <w:rsid w:val="00AE7DEF"/>
+    <w:pPr>
+      <w:keepNext/>
+      <w:keepLines/>
+      <w:numPr>
+        <w:ilvl w:val="8"/>
+        <w:numId w:val="2"/>
+      </w:numPr>
+      <w:spacing w:before="200" w:after="0"/>
+      <w:outlineLvl w:val="8"/>
+    </w:pPr>
+    <w:rPr>
+      <w:rFonts w:asciiTheme="majorHAnsi" w:eastAsiaTheme="majorEastAsia" w:hAnsiTheme="majorHAnsi" w:cstheme="majorBidi"/>
+      <w:i/>
+      <w:iCs/>
+      <w:color w:val="404040" w:themeColor="text1" w:themeTint="BF"/>
+      <w:sz w:val="20"/>
+      <w:szCs w:val="20"/>
     </w:rPr>
   </w:style>
   <w:style w:type="character" w:default="1" w:styleId="DefaultParagraphFont">
@@ -1548,6 +2306,122 @@
     <w:rPr>
       <w:color w:val="0000FF" w:themeColor="hyperlink"/>
       <w:u w:val="single"/>
+    </w:rPr>
+  </w:style>
+  <w:style w:type="character" w:customStyle="1" w:styleId="Heading2Char">
+    <w:name w:val="Heading 2 Char"/>
+    <w:basedOn w:val="DefaultParagraphFont"/>
+    <w:link w:val="Heading2"/>
+    <w:uiPriority w:val="9"/>
+    <w:semiHidden/>
+    <w:rsid w:val="00AE7DEF"/>
+    <w:rPr>
+      <w:rFonts w:asciiTheme="majorHAnsi" w:eastAsiaTheme="majorEastAsia" w:hAnsiTheme="majorHAnsi" w:cstheme="majorBidi"/>
+      <w:b/>
+      <w:bCs/>
+      <w:color w:val="4F81BD" w:themeColor="accent1"/>
+      <w:sz w:val="26"/>
+      <w:szCs w:val="26"/>
+    </w:rPr>
+  </w:style>
+  <w:style w:type="character" w:customStyle="1" w:styleId="Heading3Char">
+    <w:name w:val="Heading 3 Char"/>
+    <w:basedOn w:val="DefaultParagraphFont"/>
+    <w:link w:val="Heading3"/>
+    <w:uiPriority w:val="9"/>
+    <w:semiHidden/>
+    <w:rsid w:val="00AE7DEF"/>
+    <w:rPr>
+      <w:rFonts w:asciiTheme="majorHAnsi" w:eastAsiaTheme="majorEastAsia" w:hAnsiTheme="majorHAnsi" w:cstheme="majorBidi"/>
+      <w:b/>
+      <w:bCs/>
+      <w:color w:val="4F81BD" w:themeColor="accent1"/>
+    </w:rPr>
+  </w:style>
+  <w:style w:type="character" w:customStyle="1" w:styleId="Heading4Char">
+    <w:name w:val="Heading 4 Char"/>
+    <w:basedOn w:val="DefaultParagraphFont"/>
+    <w:link w:val="Heading4"/>
+    <w:uiPriority w:val="9"/>
+    <w:semiHidden/>
+    <w:rsid w:val="00AE7DEF"/>
+    <w:rPr>
+      <w:rFonts w:asciiTheme="majorHAnsi" w:eastAsiaTheme="majorEastAsia" w:hAnsiTheme="majorHAnsi" w:cstheme="majorBidi"/>
+      <w:b/>
+      <w:bCs/>
+      <w:i/>
+      <w:iCs/>
+      <w:color w:val="4F81BD" w:themeColor="accent1"/>
+    </w:rPr>
+  </w:style>
+  <w:style w:type="character" w:customStyle="1" w:styleId="Heading5Char">
+    <w:name w:val="Heading 5 Char"/>
+    <w:basedOn w:val="DefaultParagraphFont"/>
+    <w:link w:val="Heading5"/>
+    <w:uiPriority w:val="9"/>
+    <w:semiHidden/>
+    <w:rsid w:val="00AE7DEF"/>
+    <w:rPr>
+      <w:rFonts w:asciiTheme="majorHAnsi" w:eastAsiaTheme="majorEastAsia" w:hAnsiTheme="majorHAnsi" w:cstheme="majorBidi"/>
+      <w:color w:val="243F60" w:themeColor="accent1" w:themeShade="7F"/>
+    </w:rPr>
+  </w:style>
+  <w:style w:type="character" w:customStyle="1" w:styleId="Heading6Char">
+    <w:name w:val="Heading 6 Char"/>
+    <w:basedOn w:val="DefaultParagraphFont"/>
+    <w:link w:val="Heading6"/>
+    <w:uiPriority w:val="9"/>
+    <w:semiHidden/>
+    <w:rsid w:val="00AE7DEF"/>
+    <w:rPr>
+      <w:rFonts w:asciiTheme="majorHAnsi" w:eastAsiaTheme="majorEastAsia" w:hAnsiTheme="majorHAnsi" w:cstheme="majorBidi"/>
+      <w:i/>
+      <w:iCs/>
+      <w:color w:val="243F60" w:themeColor="accent1" w:themeShade="7F"/>
+    </w:rPr>
+  </w:style>
+  <w:style w:type="character" w:customStyle="1" w:styleId="Heading7Char">
+    <w:name w:val="Heading 7 Char"/>
+    <w:basedOn w:val="DefaultParagraphFont"/>
+    <w:link w:val="Heading7"/>
+    <w:uiPriority w:val="9"/>
+    <w:semiHidden/>
+    <w:rsid w:val="00AE7DEF"/>
+    <w:rPr>
+      <w:rFonts w:asciiTheme="majorHAnsi" w:eastAsiaTheme="majorEastAsia" w:hAnsiTheme="majorHAnsi" w:cstheme="majorBidi"/>
+      <w:i/>
+      <w:iCs/>
+      <w:color w:val="404040" w:themeColor="text1" w:themeTint="BF"/>
+    </w:rPr>
+  </w:style>
+  <w:style w:type="character" w:customStyle="1" w:styleId="Heading8Char">
+    <w:name w:val="Heading 8 Char"/>
+    <w:basedOn w:val="DefaultParagraphFont"/>
+    <w:link w:val="Heading8"/>
+    <w:uiPriority w:val="9"/>
+    <w:semiHidden/>
+    <w:rsid w:val="00AE7DEF"/>
+    <w:rPr>
+      <w:rFonts w:asciiTheme="majorHAnsi" w:eastAsiaTheme="majorEastAsia" w:hAnsiTheme="majorHAnsi" w:cstheme="majorBidi"/>
+      <w:color w:val="404040" w:themeColor="text1" w:themeTint="BF"/>
+      <w:sz w:val="20"/>
+      <w:szCs w:val="20"/>
+    </w:rPr>
+  </w:style>
+  <w:style w:type="character" w:customStyle="1" w:styleId="Heading9Char">
+    <w:name w:val="Heading 9 Char"/>
+    <w:basedOn w:val="DefaultParagraphFont"/>
+    <w:link w:val="Heading9"/>
+    <w:uiPriority w:val="9"/>
+    <w:semiHidden/>
+    <w:rsid w:val="00AE7DEF"/>
+    <w:rPr>
+      <w:rFonts w:asciiTheme="majorHAnsi" w:eastAsiaTheme="majorEastAsia" w:hAnsiTheme="majorHAnsi" w:cstheme="majorBidi"/>
+      <w:i/>
+      <w:iCs/>
+      <w:color w:val="404040" w:themeColor="text1" w:themeTint="BF"/>
+      <w:sz w:val="20"/>
+      <w:szCs w:val="20"/>
     </w:rPr>
   </w:style>
 </w:styles>
@@ -1613,43 +2487,47 @@
         </w:p>
       </w:docPartBody>
     </w:docPart>
-    <w:docPart>
-      <w:docPartPr>
-        <w:name w:val="A8E7750FC8914A949901FFCD3ADD9AFB"/>
-        <w:category>
-          <w:name w:val="General"/>
-          <w:gallery w:val="placeholder"/>
-        </w:category>
-        <w:types>
-          <w:type w:val="bbPlcHdr"/>
-        </w:types>
-        <w:behaviors>
-          <w:behavior w:val="content"/>
-        </w:behaviors>
-        <w:guid w:val="{C986A527-43CE-4BA4-A057-A09B185ABE6A}"/>
-      </w:docPartPr>
-      <w:docPartBody>
-        <w:p>
-          <w:pPr>
-            <w:pStyle w:val="A8E7750FC8914A949901FFCD3ADD9AFB"/>
-          </w:pPr>
-          <w:r>
-            <w:rPr>
-              <w:rFonts w:asciiTheme="majorHAnsi" w:eastAsiaTheme="majorEastAsia" w:hAnsiTheme="majorHAnsi" w:cstheme="majorBidi"/>
-              <w:sz w:val="36"/>
-              <w:szCs w:val="36"/>
-            </w:rPr>
-            <w:t>[Pick the date]</w:t>
-          </w:r>
-        </w:p>
-      </w:docPartBody>
-    </w:docPart>
   </w:docParts>
 </w:glossaryDocument>
 </file>
 
 <file path=word/glossary/fontTable.xml><?xml version="1.0" encoding="utf-8"?>
 <w:fonts xmlns:mc="http://schemas.openxmlformats.org/markup-compatibility/2006" xmlns:r="http://schemas.openxmlformats.org/officeDocument/2006/relationships" xmlns:w="http://schemas.openxmlformats.org/wordprocessingml/2006/main" xmlns:w14="http://schemas.microsoft.com/office/word/2010/wordml" mc:Ignorable="w14">
+  <w:font w:name="Cambria">
+    <w:panose1 w:val="02040503050406030204"/>
+    <w:charset w:val="00"/>
+    <w:family w:val="roman"/>
+    <w:pitch w:val="variable"/>
+    <w:sig w:usb0="E00006FF" w:usb1="420024FF" w:usb2="02000000" w:usb3="00000000" w:csb0="0000019F" w:csb1="00000000"/>
+  </w:font>
+  <w:font w:name="Times New Roman">
+    <w:panose1 w:val="02020603050405020304"/>
+    <w:charset w:val="00"/>
+    <w:family w:val="roman"/>
+    <w:pitch w:val="variable"/>
+    <w:sig w:usb0="E0002EFF" w:usb1="C000785B" w:usb2="00000009" w:usb3="00000000" w:csb0="000001FF" w:csb1="00000000"/>
+  </w:font>
+  <w:font w:name="Courier New">
+    <w:panose1 w:val="02070309020205020404"/>
+    <w:charset w:val="00"/>
+    <w:family w:val="modern"/>
+    <w:pitch w:val="fixed"/>
+    <w:sig w:usb0="E0002EFF" w:usb1="C0007843" w:usb2="00000009" w:usb3="00000000" w:csb0="000001FF" w:csb1="00000000"/>
+  </w:font>
+  <w:font w:name="Wingdings">
+    <w:panose1 w:val="05000000000000000000"/>
+    <w:charset w:val="02"/>
+    <w:family w:val="auto"/>
+    <w:pitch w:val="variable"/>
+    <w:sig w:usb0="00000000" w:usb1="10000000" w:usb2="00000000" w:usb3="00000000" w:csb0="80000000" w:csb1="00000000"/>
+  </w:font>
+  <w:font w:name="Symbol">
+    <w:panose1 w:val="05050102010706020507"/>
+    <w:charset w:val="02"/>
+    <w:family w:val="roman"/>
+    <w:pitch w:val="variable"/>
+    <w:sig w:usb0="00000000" w:usb1="10000000" w:usb2="00000000" w:usb3="00000000" w:csb0="80000000" w:csb1="00000000"/>
+  </w:font>
   <w:font w:name="Calibri">
     <w:panose1 w:val="020F0502020204030204"/>
     <w:charset w:val="00"/>
@@ -1664,27 +2542,12 @@
     <w:pitch w:val="variable"/>
     <w:sig w:usb0="E0002EFF" w:usb1="C000785B" w:usb2="00000009" w:usb3="00000000" w:csb0="000001FF" w:csb1="00000000"/>
   </w:font>
-  <w:font w:name="Cambria">
-    <w:panose1 w:val="02040503050406030204"/>
-    <w:charset w:val="00"/>
-    <w:family w:val="roman"/>
-    <w:pitch w:val="variable"/>
-    <w:sig w:usb0="E00006FF" w:usb1="420024FF" w:usb2="02000000" w:usb3="00000000" w:csb0="0000019F" w:csb1="00000000"/>
-  </w:font>
-  <w:font w:name="Times New Roman">
-    <w:panose1 w:val="02020603050405020304"/>
-    <w:charset w:val="00"/>
-    <w:family w:val="roman"/>
-    <w:pitch w:val="variable"/>
-    <w:sig w:usb0="E0002EFF" w:usb1="C000785B" w:usb2="00000009" w:usb3="00000000" w:csb0="000001FF" w:csb1="00000000"/>
-  </w:font>
   <w:font w:name="Tahoma">
     <w:panose1 w:val="020B0604030504040204"/>
     <w:charset w:val="00"/>
     <w:family w:val="swiss"/>
-    <w:notTrueType/>
     <w:pitch w:val="variable"/>
-    <w:sig w:usb0="00000003" w:usb1="00000000" w:usb2="00000000" w:usb3="00000000" w:csb0="00000001" w:csb1="00000000"/>
+    <w:sig w:usb0="E1002EFF" w:usb1="C000605B" w:usb2="00000029" w:usb3="00000000" w:csb0="000101FF" w:csb1="00000000"/>
   </w:font>
 </w:fonts>
 </file>
@@ -1705,6 +2568,7 @@
   <w:rsids>
     <w:rsidRoot w:val="00531E5B"/>
     <w:rsid w:val="00531E5B"/>
+    <w:rsid w:val="00603173"/>
     <w:rsid w:val="006D5D0A"/>
     <w:rsid w:val="00C21146"/>
     <w:rsid w:val="00ED6B7F"/>
@@ -2497,7 +3361,7 @@
 </file>
 
 <file path=customXml/itemProps2.xml><?xml version="1.0" encoding="utf-8"?>
-<ds:datastoreItem xmlns:ds="http://schemas.openxmlformats.org/officeDocument/2006/customXml" ds:itemID="{92B9547F-7324-49FC-996C-7C8AD1DBE282}">
+<ds:datastoreItem xmlns:ds="http://schemas.openxmlformats.org/officeDocument/2006/customXml" ds:itemID="{B5636C0A-CB59-4F2A-8781-E74264D9D41B}">
   <ds:schemaRefs>
     <ds:schemaRef ds:uri="http://schemas.openxmlformats.org/officeDocument/2006/bibliography"/>
   </ds:schemaRefs>

</xml_diff>